<commit_message>
second time to commit
</commit_message>
<xml_diff>
--- a/2016年上半年工作总结.docx
+++ b/2016年上半年工作总结.docx
@@ -10,7 +10,13 @@
         <w:rPr>
           <w:rFonts w:hint="eastAsia"/>
         </w:rPr>
-        <w:t>现在对自己</w:t>
+        <w:t>下面</w:t>
+      </w:r>
+      <w:r>
+        <w:rPr>
+          <w:rFonts w:hint="eastAsia"/>
+        </w:rPr>
+        <w:t>对自己</w:t>
       </w:r>
       <w:r>
         <w:t>今年工作内容进行</w:t>
@@ -38,8 +44,1162 @@
       <w:pPr>
         <w:ind w:firstLine="560"/>
       </w:pPr>
+      <w:r>
+        <w:t>上半年最主要的两项工作就是</w:t>
+      </w:r>
+      <w:r>
+        <w:rPr>
+          <w:rFonts w:hint="eastAsia"/>
+        </w:rPr>
+        <w:t>广东省</w:t>
+      </w:r>
+      <w:r>
+        <w:t>2016</w:t>
+      </w:r>
+      <w:r>
+        <w:t>年考试录用</w:t>
+      </w:r>
+      <w:r>
+        <w:t>工作和</w:t>
+      </w:r>
+      <w:r>
+        <w:rPr>
+          <w:rFonts w:hint="eastAsia"/>
+        </w:rPr>
+        <w:t>广东省</w:t>
+      </w:r>
+      <w:r>
+        <w:t>2016</w:t>
+      </w:r>
+      <w:r>
+        <w:t>年粤东西北地区乡镇事业单位专项公开招聘</w:t>
+      </w:r>
+      <w:r>
+        <w:t>工作。两项</w:t>
+      </w:r>
+      <w:r>
+        <w:rPr>
+          <w:rFonts w:hint="eastAsia"/>
+        </w:rPr>
+        <w:t>省级招聘</w:t>
+      </w:r>
+      <w:r>
+        <w:t>工作</w:t>
+      </w:r>
+      <w:r>
+        <w:rPr>
+          <w:rFonts w:hint="eastAsia"/>
+        </w:rPr>
+        <w:t>涉及</w:t>
+      </w:r>
+      <w:r>
+        <w:t>到的</w:t>
+      </w:r>
+      <w:r>
+        <w:rPr>
+          <w:rFonts w:hint="eastAsia"/>
+        </w:rPr>
+        <w:t>应用</w:t>
+      </w:r>
+      <w:r>
+        <w:t>系统</w:t>
+      </w:r>
+      <w:r>
+        <w:rPr>
+          <w:rFonts w:hint="eastAsia"/>
+        </w:rPr>
+        <w:t>都</w:t>
+      </w:r>
+      <w:r>
+        <w:rPr>
+          <w:rFonts w:hint="eastAsia"/>
+        </w:rPr>
+        <w:t>必</w:t>
+      </w:r>
+      <w:r>
+        <w:t>面临大量的并发</w:t>
+      </w:r>
+      <w:r>
+        <w:rPr>
+          <w:rFonts w:hint="eastAsia"/>
+        </w:rPr>
+        <w:t>访问</w:t>
+      </w:r>
+      <w:r>
+        <w:t>量</w:t>
+      </w:r>
+      <w:r>
+        <w:rPr>
+          <w:rFonts w:hint="eastAsia"/>
+        </w:rPr>
+        <w:t>问题</w:t>
+      </w:r>
+      <w:r>
+        <w:t>，所以前期</w:t>
+      </w:r>
+      <w:r>
+        <w:rPr>
+          <w:rFonts w:hint="eastAsia"/>
+        </w:rPr>
+        <w:t>很有</w:t>
+      </w:r>
+      <w:r>
+        <w:t>必要</w:t>
+      </w:r>
+      <w:r>
+        <w:rPr>
+          <w:rFonts w:hint="eastAsia"/>
+        </w:rPr>
+        <w:t>。</w:t>
+      </w:r>
+      <w:r>
+        <w:t>（</w:t>
+      </w:r>
+      <w:r>
+        <w:rPr>
+          <w:rFonts w:hint="eastAsia"/>
+        </w:rPr>
+        <w:t>下面</w:t>
+      </w:r>
+      <w:r>
+        <w:t>罗列</w:t>
+      </w:r>
+      <w:r>
+        <w:rPr>
+          <w:rFonts w:hint="eastAsia"/>
+        </w:rPr>
+        <w:t>了</w:t>
+      </w:r>
+      <w:r>
+        <w:t>具体的工作项和数据统计</w:t>
+      </w:r>
+      <w:r>
+        <w:rPr>
+          <w:rFonts w:hint="eastAsia"/>
+        </w:rPr>
+        <w:t>）。</w:t>
+      </w:r>
+    </w:p>
+    <w:p>
+      <w:pPr>
+        <w:ind w:firstLine="560"/>
+        <w:rPr>
+          <w:rFonts w:hint="eastAsia"/>
+        </w:rPr>
+      </w:pPr>
+      <w:r>
+        <w:t>另外还</w:t>
+      </w:r>
+      <w:r>
+        <w:rPr>
+          <w:rFonts w:hint="eastAsia"/>
+        </w:rPr>
+        <w:t>做</w:t>
+      </w:r>
+      <w:r>
+        <w:t>了点其他什么工作，简单罗列一下就好了。</w:t>
+      </w:r>
+    </w:p>
+    <w:p>
+      <w:pPr>
+        <w:ind w:firstLine="560"/>
+      </w:pPr>
+      <w:r>
+        <w:rPr>
+          <w:rFonts w:hint="eastAsia"/>
+        </w:rPr>
+        <w:t>对自己</w:t>
+      </w:r>
+      <w:r>
+        <w:rPr>
+          <w:rFonts w:hint="eastAsia"/>
+        </w:rPr>
+        <w:t>工作</w:t>
+      </w:r>
+      <w:r>
+        <w:t>的</w:t>
+      </w:r>
+      <w:r>
+        <w:rPr>
+          <w:rFonts w:hint="eastAsia"/>
+        </w:rPr>
+        <w:t>总结和未来</w:t>
+      </w:r>
+      <w:r>
+        <w:t>规划：</w:t>
+      </w:r>
+    </w:p>
+    <w:p>
+      <w:pPr>
+        <w:ind w:firstLine="560"/>
+        <w:rPr>
+          <w:rFonts w:hint="eastAsia"/>
+        </w:rPr>
+      </w:pPr>
+      <w:r>
+        <w:t>1</w:t>
+      </w:r>
+      <w:r>
+        <w:rPr>
+          <w:rFonts w:hint="eastAsia"/>
+        </w:rPr>
+        <w:t>、</w:t>
+      </w:r>
+      <w:r>
+        <w:rPr>
+          <w:rFonts w:hint="eastAsia"/>
+        </w:rPr>
+        <w:t>工作</w:t>
+      </w:r>
+      <w:r>
+        <w:t>效率提高了</w:t>
+      </w:r>
+      <w:r>
+        <w:rPr>
+          <w:rFonts w:hint="eastAsia"/>
+        </w:rPr>
+        <w:t>，</w:t>
+      </w:r>
+      <w:r>
+        <w:t>因为对各业务</w:t>
+      </w:r>
+      <w:r>
+        <w:rPr>
+          <w:rFonts w:hint="eastAsia"/>
+        </w:rPr>
+        <w:t>系统</w:t>
+      </w:r>
+      <w:r>
+        <w:t>都有一定的了解，</w:t>
+      </w:r>
+      <w:r>
+        <w:rPr>
+          <w:rFonts w:hint="eastAsia"/>
+        </w:rPr>
+        <w:t>但凡</w:t>
+      </w:r>
+      <w:r>
+        <w:t>出现系统</w:t>
+      </w:r>
+      <w:r>
+        <w:rPr>
+          <w:rFonts w:hint="eastAsia"/>
+        </w:rPr>
+        <w:t>错误</w:t>
+      </w:r>
+      <w:r>
+        <w:t>都能很快找出原因并且解决</w:t>
+      </w:r>
+      <w:r>
+        <w:rPr>
+          <w:rFonts w:hint="eastAsia"/>
+        </w:rPr>
+        <w:t>；</w:t>
+      </w:r>
+      <w:r>
+        <w:rPr>
+          <w:rFonts w:hint="eastAsia"/>
+        </w:rPr>
+        <w:t>假如</w:t>
+      </w:r>
+      <w:r>
+        <w:t>有业务</w:t>
+      </w:r>
+      <w:r>
+        <w:rPr>
+          <w:rFonts w:hint="eastAsia"/>
+        </w:rPr>
+        <w:t>系需要</w:t>
+      </w:r>
+      <w:r>
+        <w:t>新</w:t>
+      </w:r>
+      <w:r>
+        <w:rPr>
+          <w:rFonts w:hint="eastAsia"/>
+        </w:rPr>
+        <w:t>的</w:t>
+      </w:r>
+      <w:r>
+        <w:t>业务功能能及时按照工作计划</w:t>
+      </w:r>
+      <w:r>
+        <w:rPr>
+          <w:rFonts w:hint="eastAsia"/>
+        </w:rPr>
+        <w:t>完成</w:t>
+      </w:r>
+      <w:r>
+        <w:t>相应开发。所以</w:t>
+      </w:r>
+      <w:r>
+        <w:rPr>
+          <w:rFonts w:hint="eastAsia"/>
+        </w:rPr>
+        <w:t>这段</w:t>
+      </w:r>
+      <w:r>
+        <w:t>时间以来对比上年同期，</w:t>
+      </w:r>
+      <w:r>
+        <w:rPr>
+          <w:rFonts w:hint="eastAsia"/>
+        </w:rPr>
+        <w:t>加班</w:t>
+      </w:r>
+      <w:r>
+        <w:t>时间少了许多。</w:t>
+      </w:r>
+      <w:r>
+        <w:rPr>
+          <w:rFonts w:hint="eastAsia"/>
+        </w:rPr>
+        <w:t>当然</w:t>
+      </w:r>
+      <w:r>
+        <w:t>，在</w:t>
+      </w:r>
+      <w:r>
+        <w:rPr>
+          <w:rFonts w:hint="eastAsia"/>
+        </w:rPr>
+        <w:t>今年</w:t>
+      </w:r>
+      <w:r>
+        <w:t>省公务员招</w:t>
+      </w:r>
+      <w:r>
+        <w:rPr>
+          <w:rFonts w:hint="eastAsia"/>
+        </w:rPr>
+        <w:t>考和</w:t>
+      </w:r>
+      <w:r>
+        <w:t>省事业单位招聘</w:t>
+      </w:r>
+      <w:r>
+        <w:rPr>
+          <w:rFonts w:hint="eastAsia"/>
+        </w:rPr>
+        <w:t>招聘期间</w:t>
+      </w:r>
+      <w:r>
+        <w:t>还是加了不少</w:t>
+      </w:r>
+      <w:r>
+        <w:rPr>
+          <w:rFonts w:hint="eastAsia"/>
+        </w:rPr>
+        <w:t>班</w:t>
+      </w:r>
+      <w:r>
+        <w:t>，</w:t>
+      </w:r>
+      <w:r>
+        <w:rPr>
+          <w:rFonts w:hint="eastAsia"/>
+        </w:rPr>
+        <w:t>这不是因为</w:t>
+      </w:r>
+      <w:r>
+        <w:t>个人能力问题，而是两项工作</w:t>
+      </w:r>
+      <w:r>
+        <w:rPr>
+          <w:rFonts w:hint="eastAsia"/>
+        </w:rPr>
+        <w:t>要应对</w:t>
+      </w:r>
+      <w:r>
+        <w:t>的突发情况特别多，例如</w:t>
+      </w:r>
+      <w:r>
+        <w:rPr>
+          <w:rFonts w:hint="eastAsia"/>
+        </w:rPr>
+        <w:t>今年的</w:t>
+      </w:r>
+      <w:r>
+        <w:t>公务员报名就因为银联服务器应对不到大量的并发量</w:t>
+      </w:r>
+      <w:r>
+        <w:rPr>
+          <w:rFonts w:hint="eastAsia"/>
+        </w:rPr>
+        <w:t>导致</w:t>
+      </w:r>
+      <w:r>
+        <w:t>公务员报名需要延期</w:t>
+      </w:r>
+      <w:r>
+        <w:rPr>
+          <w:rFonts w:hint="eastAsia"/>
+        </w:rPr>
+        <w:t>，公务员招考</w:t>
+      </w:r>
+      <w:r>
+        <w:t>在发布面试</w:t>
+      </w:r>
+      <w:r>
+        <w:rPr>
+          <w:rFonts w:hint="eastAsia"/>
+        </w:rPr>
+        <w:t>成绩</w:t>
+      </w:r>
+      <w:r>
+        <w:t>时候就出现录入错误的面试成绩</w:t>
+      </w:r>
+      <w:r>
+        <w:t>……</w:t>
+      </w:r>
+      <w:r>
+        <w:t>种种</w:t>
+      </w:r>
+      <w:r>
+        <w:rPr>
+          <w:rFonts w:hint="eastAsia"/>
+        </w:rPr>
+        <w:t>的</w:t>
+      </w:r>
+      <w:r>
+        <w:t>突发情况都需要我们加班加点</w:t>
+      </w:r>
+      <w:r>
+        <w:rPr>
+          <w:rFonts w:hint="eastAsia"/>
+        </w:rPr>
+        <w:t>协助</w:t>
+      </w:r>
+      <w:r>
+        <w:t>省人社厅</w:t>
+      </w:r>
+      <w:r>
+        <w:rPr>
+          <w:rFonts w:hint="eastAsia"/>
+        </w:rPr>
+        <w:t>处理</w:t>
+      </w:r>
+      <w:r>
+        <w:t>。</w:t>
+      </w:r>
+    </w:p>
+    <w:p>
+      <w:pPr>
+        <w:ind w:firstLine="560"/>
+        <w:rPr>
+          <w:rFonts w:hint="eastAsia"/>
+        </w:rPr>
+      </w:pPr>
+      <w:r>
+        <w:rPr>
+          <w:rFonts w:hint="eastAsia"/>
+        </w:rPr>
+        <w:t>2</w:t>
+      </w:r>
+      <w:r>
+        <w:rPr>
+          <w:rFonts w:hint="eastAsia"/>
+        </w:rPr>
+        <w:t>、</w:t>
+      </w:r>
+      <w:r>
+        <w:rPr>
+          <w:rFonts w:hint="eastAsia"/>
+        </w:rPr>
+        <w:t>虽然</w:t>
+      </w:r>
+      <w:r>
+        <w:t>工作是忙碌的，</w:t>
+      </w:r>
+      <w:r>
+        <w:rPr>
+          <w:rFonts w:hint="eastAsia"/>
+        </w:rPr>
+        <w:t>但</w:t>
+      </w:r>
+      <w:r>
+        <w:t>我也要求</w:t>
+      </w:r>
+      <w:r>
+        <w:rPr>
+          <w:rFonts w:hint="eastAsia"/>
+        </w:rPr>
+        <w:t>自己利用</w:t>
+      </w:r>
+      <w:r>
+        <w:t>空余时间为</w:t>
+      </w:r>
+      <w:r>
+        <w:rPr>
+          <w:rFonts w:hint="eastAsia"/>
+        </w:rPr>
+        <w:t>自身</w:t>
+      </w:r>
+      <w:r>
+        <w:t>充充电</w:t>
+      </w:r>
+      <w:r>
+        <w:rPr>
+          <w:rFonts w:hint="eastAsia"/>
+        </w:rPr>
+        <w:t>。</w:t>
+      </w:r>
+      <w:r>
+        <w:t>上</w:t>
+      </w:r>
+      <w:r>
+        <w:rPr>
+          <w:rFonts w:hint="eastAsia"/>
+        </w:rPr>
+        <w:t>半年我</w:t>
+      </w:r>
+      <w:r>
+        <w:t>给自己</w:t>
+      </w:r>
+      <w:r>
+        <w:rPr>
+          <w:rFonts w:hint="eastAsia"/>
+        </w:rPr>
+        <w:t>定</w:t>
+      </w:r>
+      <w:r>
+        <w:t>下</w:t>
+      </w:r>
+      <w:r>
+        <w:t>的目标是</w:t>
+      </w:r>
+      <w:r>
+        <w:rPr>
+          <w:rFonts w:hint="eastAsia"/>
+        </w:rPr>
+        <w:t>通过</w:t>
+      </w:r>
+      <w:r>
+        <w:rPr>
+          <w:rFonts w:hint="eastAsia"/>
+        </w:rPr>
+        <w:t>中级软件</w:t>
+      </w:r>
+      <w:r>
+        <w:t>设计师考试，</w:t>
+      </w:r>
+      <w:r>
+        <w:rPr>
+          <w:rFonts w:hint="eastAsia"/>
+        </w:rPr>
+        <w:t>经</w:t>
+      </w:r>
+      <w:r>
+        <w:t>过</w:t>
+      </w:r>
+      <w:r>
+        <w:rPr>
+          <w:rFonts w:hint="eastAsia"/>
+        </w:rPr>
+        <w:t>多月</w:t>
+      </w:r>
+      <w:r>
+        <w:t>的准备，</w:t>
+      </w:r>
+      <w:r>
+        <w:rPr>
+          <w:rFonts w:hint="eastAsia"/>
+        </w:rPr>
+        <w:t>终于</w:t>
+      </w:r>
+      <w:r>
+        <w:t>顺利通过了</w:t>
+      </w:r>
+      <w:r>
+        <w:rPr>
+          <w:rFonts w:hint="eastAsia"/>
+        </w:rPr>
+        <w:t>5</w:t>
+      </w:r>
+      <w:r>
+        <w:rPr>
+          <w:rFonts w:hint="eastAsia"/>
+        </w:rPr>
+        <w:t>月</w:t>
+      </w:r>
+      <w:r>
+        <w:t>下旬</w:t>
+      </w:r>
+      <w:r>
+        <w:rPr>
+          <w:rFonts w:hint="eastAsia"/>
+        </w:rPr>
+        <w:t>的</w:t>
+      </w:r>
+      <w:r>
+        <w:rPr>
+          <w:rFonts w:hint="eastAsia"/>
+        </w:rPr>
+        <w:t>考试，</w:t>
+      </w:r>
+      <w:r>
+        <w:t>取得了软件设计师资格证</w:t>
+      </w:r>
+      <w:r>
+        <w:rPr>
+          <w:rFonts w:hint="eastAsia"/>
+        </w:rPr>
+        <w:t>。</w:t>
+      </w:r>
+      <w:r>
+        <w:t>在</w:t>
+      </w:r>
+      <w:r>
+        <w:rPr>
+          <w:rFonts w:hint="eastAsia"/>
+        </w:rPr>
+        <w:t>接下来</w:t>
+      </w:r>
+      <w:r>
+        <w:t>的下半年，我</w:t>
+      </w:r>
+      <w:r>
+        <w:rPr>
+          <w:rFonts w:hint="eastAsia"/>
+        </w:rPr>
+        <w:t>已经开始</w:t>
+      </w:r>
+      <w:r>
+        <w:t>高级</w:t>
+      </w:r>
+      <w:r>
+        <w:rPr>
+          <w:rFonts w:hint="eastAsia"/>
+        </w:rPr>
+        <w:t>项目管理师的</w:t>
+      </w:r>
+      <w:r>
+        <w:t>学习</w:t>
+      </w:r>
+      <w:r>
+        <w:rPr>
+          <w:rFonts w:hint="eastAsia"/>
+        </w:rPr>
+        <w:t>，为</w:t>
+      </w:r>
+      <w:r>
+        <w:t>迎接</w:t>
+      </w:r>
+      <w:r>
+        <w:rPr>
+          <w:rFonts w:hint="eastAsia"/>
+        </w:rPr>
+        <w:t>11</w:t>
+      </w:r>
+      <w:r>
+        <w:rPr>
+          <w:rFonts w:hint="eastAsia"/>
+        </w:rPr>
+        <w:t>月</w:t>
+      </w:r>
+      <w:r>
+        <w:t>的考试做准备。</w:t>
+      </w:r>
+    </w:p>
+    <w:p>
+      <w:pPr>
+        <w:ind w:firstLine="560"/>
+        <w:rPr>
+          <w:rFonts w:hint="eastAsia"/>
+        </w:rPr>
+      </w:pPr>
+      <w:r>
+        <w:rPr>
+          <w:rFonts w:hint="eastAsia"/>
+        </w:rPr>
+        <w:lastRenderedPageBreak/>
+        <w:t>3</w:t>
+      </w:r>
+      <w:r>
+        <w:rPr>
+          <w:rFonts w:hint="eastAsia"/>
+        </w:rPr>
+        <w:t>、</w:t>
+      </w:r>
+      <w:r>
+        <w:rPr>
+          <w:rFonts w:hint="eastAsia"/>
+        </w:rPr>
+        <w:t>公司</w:t>
+      </w:r>
+      <w:r>
+        <w:t>肩负着市场信息化建设的重任，</w:t>
+      </w:r>
+      <w:r>
+        <w:rPr>
+          <w:rFonts w:hint="eastAsia"/>
+        </w:rPr>
+        <w:t>通过</w:t>
+      </w:r>
+      <w:r>
+        <w:t>与胡总的沟通，我了解到</w:t>
+      </w:r>
+      <w:r>
+        <w:rPr>
+          <w:rFonts w:hint="eastAsia"/>
+        </w:rPr>
+        <w:t>公司有往</w:t>
+      </w:r>
+      <w:r>
+        <w:t>虚拟化方向发展</w:t>
+      </w:r>
+      <w:r>
+        <w:rPr>
+          <w:rFonts w:hint="eastAsia"/>
+        </w:rPr>
+        <w:t>的</w:t>
+      </w:r>
+      <w:r>
+        <w:t>需要</w:t>
+      </w:r>
+      <w:r>
+        <w:t>。</w:t>
+      </w:r>
+      <w:r>
+        <w:rPr>
+          <w:rFonts w:hint="eastAsia"/>
+        </w:rPr>
+        <w:t>我</w:t>
+      </w:r>
+      <w:r>
+        <w:t>拥有虚拟化</w:t>
+      </w:r>
+      <w:r>
+        <w:rPr>
+          <w:rFonts w:hint="eastAsia"/>
+        </w:rPr>
+        <w:t>工作</w:t>
+      </w:r>
+      <w:r>
+        <w:t>经验</w:t>
+      </w:r>
+      <w:r>
+        <w:rPr>
+          <w:rFonts w:hint="eastAsia"/>
+        </w:rPr>
+        <w:t>，</w:t>
+      </w:r>
+      <w:r>
+        <w:t>熟悉</w:t>
+      </w:r>
+      <w:r>
+        <w:rPr>
+          <w:rFonts w:hint="eastAsia"/>
+        </w:rPr>
+        <w:t>服务器</w:t>
+      </w:r>
+      <w:r>
+        <w:t>运维管理工作，同时我</w:t>
+      </w:r>
+      <w:r>
+        <w:rPr>
+          <w:rFonts w:hint="eastAsia"/>
+        </w:rPr>
+        <w:t>在业界</w:t>
+      </w:r>
+      <w:r>
+        <w:t>虚拟化</w:t>
+      </w:r>
+      <w:r>
+        <w:rPr>
+          <w:rFonts w:hint="eastAsia"/>
+        </w:rPr>
+        <w:t>发展</w:t>
+      </w:r>
+      <w:r>
+        <w:t>也具有自己的人脉，</w:t>
+      </w:r>
+      <w:r>
+        <w:rPr>
+          <w:rFonts w:hint="eastAsia"/>
+        </w:rPr>
+        <w:t>了解</w:t>
+      </w:r>
+      <w:r>
+        <w:t>业务虚拟化发展。</w:t>
+      </w:r>
+      <w:r>
+        <w:rPr>
+          <w:rFonts w:hint="eastAsia"/>
+        </w:rPr>
+        <w:t>我</w:t>
+      </w:r>
+      <w:r>
+        <w:t>相信</w:t>
+      </w:r>
+      <w:r>
+        <w:rPr>
+          <w:rFonts w:hint="eastAsia"/>
+        </w:rPr>
+        <w:t>自己</w:t>
+      </w:r>
+      <w:r>
+        <w:t>能够</w:t>
+      </w:r>
+      <w:r>
+        <w:rPr>
+          <w:rFonts w:hint="eastAsia"/>
+        </w:rPr>
+        <w:t>给</w:t>
+      </w:r>
+      <w:r>
+        <w:t>公司在虚拟化发展</w:t>
+      </w:r>
+      <w:r>
+        <w:rPr>
+          <w:rFonts w:hint="eastAsia"/>
+        </w:rPr>
+        <w:t>上</w:t>
+      </w:r>
+      <w:r>
+        <w:t>带来帮助。</w:t>
+      </w:r>
       <w:bookmarkStart w:id="0" w:name="_GoBack"/>
       <w:bookmarkEnd w:id="0"/>
+    </w:p>
+    <w:p>
+      <w:pPr>
+        <w:ind w:firstLine="560"/>
+      </w:pPr>
+      <w:r>
+        <w:rPr>
+          <w:rFonts w:hint="eastAsia"/>
+        </w:rPr>
+        <w:t>对</w:t>
+      </w:r>
+      <w:r>
+        <w:t>部门的建议：</w:t>
+      </w:r>
+    </w:p>
+    <w:p>
+      <w:pPr>
+        <w:ind w:firstLine="560"/>
+        <w:rPr>
+          <w:rFonts w:hint="eastAsia"/>
+        </w:rPr>
+      </w:pPr>
+      <w:r>
+        <w:rPr>
+          <w:rFonts w:hint="eastAsia"/>
+        </w:rPr>
+        <w:t>1</w:t>
+      </w:r>
+      <w:r>
+        <w:rPr>
+          <w:rFonts w:hint="eastAsia"/>
+        </w:rPr>
+        <w:t>、</w:t>
+      </w:r>
+      <w:r>
+        <w:rPr>
+          <w:rFonts w:hint="eastAsia"/>
+        </w:rPr>
+        <w:t>我</w:t>
+      </w:r>
+      <w:r>
+        <w:t>个人认为自从</w:t>
+      </w:r>
+      <w:r>
+        <w:rPr>
+          <w:rFonts w:hint="eastAsia"/>
+        </w:rPr>
+        <w:t>年后</w:t>
+      </w:r>
+      <w:r>
+        <w:t>韦经理离职，部门</w:t>
+      </w:r>
+      <w:r>
+        <w:rPr>
+          <w:rFonts w:hint="eastAsia"/>
+        </w:rPr>
+        <w:t>缺乏</w:t>
+      </w:r>
+      <w:r>
+        <w:t>技术主心骨</w:t>
+      </w:r>
+      <w:r>
+        <w:rPr>
+          <w:rFonts w:hint="eastAsia"/>
+        </w:rPr>
+        <w:t>。</w:t>
+      </w:r>
+      <w:r>
+        <w:t>以往</w:t>
+      </w:r>
+      <w:r>
+        <w:rPr>
+          <w:rFonts w:hint="eastAsia"/>
+        </w:rPr>
+        <w:t>韦</w:t>
+      </w:r>
+      <w:r>
+        <w:t>经理在任</w:t>
+      </w:r>
+      <w:r>
+        <w:rPr>
+          <w:rFonts w:hint="eastAsia"/>
+        </w:rPr>
+        <w:t>时</w:t>
+      </w:r>
+      <w:r>
+        <w:t>，</w:t>
+      </w:r>
+      <w:r>
+        <w:rPr>
+          <w:rFonts w:hint="eastAsia"/>
+        </w:rPr>
+        <w:t>能</w:t>
+      </w:r>
+      <w:r>
+        <w:t>很好地</w:t>
+      </w:r>
+      <w:r>
+        <w:rPr>
+          <w:rFonts w:hint="eastAsia"/>
+        </w:rPr>
+        <w:t>引导</w:t>
+      </w:r>
+      <w:r>
+        <w:t>部门人员完成</w:t>
+      </w:r>
+      <w:r>
+        <w:rPr>
+          <w:rFonts w:hint="eastAsia"/>
+        </w:rPr>
+        <w:t>各项需求</w:t>
+      </w:r>
+      <w:r>
+        <w:t>功能开发</w:t>
+      </w:r>
+      <w:r>
+        <w:rPr>
+          <w:rFonts w:hint="eastAsia"/>
+        </w:rPr>
+        <w:t>，</w:t>
+      </w:r>
+      <w:r>
+        <w:t>原因</w:t>
+      </w:r>
+      <w:r>
+        <w:rPr>
+          <w:rFonts w:hint="eastAsia"/>
+        </w:rPr>
+        <w:t>在于</w:t>
+      </w:r>
+      <w:r>
+        <w:t>他</w:t>
+      </w:r>
+      <w:r>
+        <w:t>不仅仅</w:t>
+      </w:r>
+      <w:r>
+        <w:rPr>
+          <w:rFonts w:hint="eastAsia"/>
+        </w:rPr>
+        <w:t>熟悉</w:t>
+      </w:r>
+      <w:r>
+        <w:t>各项</w:t>
+      </w:r>
+      <w:r>
+        <w:rPr>
+          <w:rFonts w:hint="eastAsia"/>
+        </w:rPr>
+        <w:t>人事</w:t>
+      </w:r>
+      <w:r>
+        <w:t>人才信息化建设的</w:t>
+      </w:r>
+      <w:r>
+        <w:rPr>
+          <w:rFonts w:hint="eastAsia"/>
+        </w:rPr>
+        <w:t>业务需求，</w:t>
+      </w:r>
+      <w:r>
+        <w:t>更重要的是他是一名技术</w:t>
+      </w:r>
+      <w:r>
+        <w:rPr>
+          <w:rFonts w:hint="eastAsia"/>
+        </w:rPr>
+        <w:t>大牛</w:t>
+      </w:r>
+      <w:r>
+        <w:t>，</w:t>
+      </w:r>
+      <w:r>
+        <w:rPr>
+          <w:rFonts w:hint="eastAsia"/>
+        </w:rPr>
+        <w:t>现如今韦</w:t>
+      </w:r>
+      <w:r>
+        <w:t>经理离职</w:t>
+      </w:r>
+      <w:r>
+        <w:rPr>
+          <w:rFonts w:hint="eastAsia"/>
+        </w:rPr>
+        <w:t>，</w:t>
+      </w:r>
+      <w:r>
+        <w:t>部门损失了一名技术主心骨</w:t>
+      </w:r>
+      <w:r>
+        <w:rPr>
+          <w:rFonts w:hint="eastAsia"/>
+        </w:rPr>
+        <w:t>。公司</w:t>
+      </w:r>
+      <w:r>
+        <w:t>赖以生存的</w:t>
+      </w:r>
+      <w:r>
+        <w:rPr>
+          <w:rFonts w:hint="eastAsia"/>
+        </w:rPr>
+        <w:t>生产力</w:t>
+      </w:r>
+      <w:r>
+        <w:t>是</w:t>
+      </w:r>
+      <w:r>
+        <w:rPr>
+          <w:rFonts w:hint="eastAsia"/>
+        </w:rPr>
+        <w:t>信息</w:t>
+      </w:r>
+      <w:r>
+        <w:t>技术，</w:t>
+      </w:r>
+      <w:r>
+        <w:rPr>
+          <w:rFonts w:hint="eastAsia"/>
+        </w:rPr>
+        <w:t>但</w:t>
+      </w:r>
+      <w:r>
+        <w:t>信息技术日新月异，我们不能满足于现状，要</w:t>
+      </w:r>
+      <w:r>
+        <w:rPr>
+          <w:rFonts w:hint="eastAsia"/>
+        </w:rPr>
+        <w:t>时刻</w:t>
+      </w:r>
+      <w:r>
+        <w:t>跟</w:t>
+      </w:r>
+      <w:r>
+        <w:rPr>
+          <w:rFonts w:hint="eastAsia"/>
+        </w:rPr>
+        <w:t>上信息技术</w:t>
+      </w:r>
+      <w:r>
+        <w:t>发展的</w:t>
+      </w:r>
+      <w:r>
+        <w:rPr>
+          <w:rFonts w:hint="eastAsia"/>
+        </w:rPr>
+        <w:t>步伐。我</w:t>
+      </w:r>
+      <w:r>
+        <w:t>建议公司给我们部门提供更多的</w:t>
+      </w:r>
+      <w:r>
+        <w:rPr>
+          <w:rFonts w:hint="eastAsia"/>
+        </w:rPr>
+        <w:t>专业</w:t>
+      </w:r>
+      <w:r>
+        <w:t>培训机会，</w:t>
+      </w:r>
+      <w:r>
+        <w:rPr>
+          <w:rFonts w:hint="eastAsia"/>
+        </w:rPr>
+        <w:t>让</w:t>
+      </w:r>
+      <w:r>
+        <w:t>我们</w:t>
+      </w:r>
+      <w:r>
+        <w:rPr>
+          <w:rFonts w:hint="eastAsia"/>
+        </w:rPr>
+        <w:t>的</w:t>
+      </w:r>
+      <w:r>
+        <w:t>专业技术</w:t>
+      </w:r>
+      <w:r>
+        <w:rPr>
+          <w:rFonts w:hint="eastAsia"/>
+        </w:rPr>
+        <w:t>能</w:t>
+      </w:r>
+      <w:r>
+        <w:t>更好、</w:t>
+      </w:r>
+      <w:r>
+        <w:rPr>
+          <w:rFonts w:hint="eastAsia"/>
+        </w:rPr>
+        <w:t>更快</w:t>
+      </w:r>
+      <w:r>
+        <w:t>地提升</w:t>
+      </w:r>
+      <w:r>
+        <w:rPr>
+          <w:rFonts w:hint="eastAsia"/>
+        </w:rPr>
+        <w:t>从而弥补韦</w:t>
+      </w:r>
+      <w:r>
+        <w:t>经理离职后带来的</w:t>
+      </w:r>
+      <w:r>
+        <w:rPr>
+          <w:rFonts w:hint="eastAsia"/>
+        </w:rPr>
+        <w:t>技术</w:t>
+      </w:r>
+      <w:r>
+        <w:t>缺陷</w:t>
+      </w:r>
+      <w:r>
+        <w:rPr>
+          <w:rFonts w:hint="eastAsia"/>
+        </w:rPr>
+        <w:t>。</w:t>
+      </w:r>
+    </w:p>
+    <w:p>
+      <w:pPr>
+        <w:ind w:firstLine="560"/>
+        <w:rPr>
+          <w:rFonts w:hint="eastAsia"/>
+        </w:rPr>
+      </w:pPr>
+      <w:r>
+        <w:t>2</w:t>
+      </w:r>
+      <w:r>
+        <w:rPr>
+          <w:rFonts w:hint="eastAsia"/>
+        </w:rPr>
+        <w:t>、</w:t>
+      </w:r>
     </w:p>
     <w:sectPr>
       <w:pgSz w:w="11906" w:h="16838"/>

</xml_diff>

<commit_message>
the forth time to commit
</commit_message>
<xml_diff>
--- a/2016年上半年工作总结.docx
+++ b/2016年上半年工作总结.docx
@@ -5,9 +5,6 @@
     <w:p>
       <w:pPr>
         <w:ind w:firstLine="560"/>
-        <w:rPr>
-          <w:rFonts w:hint="eastAsia"/>
-        </w:rPr>
       </w:pPr>
       <w:r>
         <w:rPr>
@@ -68,7 +65,12 @@
         <w:t>工作。</w:t>
       </w:r>
       <w:r>
-        <w:t>下面是我对两项工作的数据统计情况：</w:t>
+        <w:t>下面是我对这两项工作的概况</w:t>
+      </w:r>
+      <w:bookmarkStart w:id="0" w:name="_GoBack"/>
+      <w:bookmarkEnd w:id="0"/>
+      <w:r>
+        <w:t>：</w:t>
       </w:r>
     </w:p>
     <w:p>
@@ -206,18 +208,9 @@
     <w:p>
       <w:pPr>
         <w:ind w:firstLine="560"/>
-        <w:rPr>
-          <w:rFonts w:hint="eastAsia"/>
-        </w:rPr>
       </w:pPr>
       <w:r>
-        <w:t>本年省</w:t>
-      </w:r>
-      <w:r>
-        <w:t>事业单位招聘</w:t>
-      </w:r>
-      <w:r>
-        <w:t>工作在系统开发阶段共完成了</w:t>
+        <w:t>本年省事业单位招聘工作在系统开发阶段共完成了</w:t>
       </w:r>
       <w:r>
         <w:t>X</w:t>
@@ -303,19 +296,7 @@
         <w:rPr>
           <w:rFonts w:hint="eastAsia"/>
         </w:rPr>
-        <w:t>次系统突发情况，让系统</w:t>
-      </w:r>
-      <w:r>
-        <w:rPr>
-          <w:rFonts w:hint="eastAsia"/>
-        </w:rPr>
-        <w:t>在业务高峰期间</w:t>
-      </w:r>
-      <w:r>
-        <w:rPr>
-          <w:rFonts w:hint="eastAsia"/>
-        </w:rPr>
-        <w:t>顺利承受</w:t>
+        <w:t>次系统突发情况，让系统在业务高峰期间顺利承受</w:t>
       </w:r>
       <w:r>
         <w:rPr>
@@ -327,13 +308,7 @@
         <w:rPr>
           <w:rFonts w:hint="eastAsia"/>
         </w:rPr>
-        <w:t>访问量，</w:t>
-      </w:r>
-      <w:r>
-        <w:rPr>
-          <w:rFonts w:hint="eastAsia"/>
-        </w:rPr>
-        <w:t>系统总访问量达</w:t>
+        <w:t>访问量，系统总访问量达</w:t>
       </w:r>
       <w:r>
         <w:rPr>
@@ -457,9 +432,6 @@
     <w:p>
       <w:pPr>
         <w:ind w:firstLine="560"/>
-        <w:rPr>
-          <w:rFonts w:hint="eastAsia"/>
-        </w:rPr>
       </w:pPr>
       <w:r>
         <w:t>（</w:t>
@@ -485,8 +457,6 @@
         </w:rPr>
         <w:t>。</w:t>
       </w:r>
-      <w:bookmarkStart w:id="0" w:name="_GoBack"/>
-      <w:bookmarkEnd w:id="0"/>
     </w:p>
     <w:p>
       <w:pPr>

</xml_diff>